<commit_message>
Finished reports for problem 5 and problem 3 report.
</commit_message>
<xml_diff>
--- a/Cloud Computing Project 3 Problem 5.docx
+++ b/Cloud Computing Project 3 Problem 5.docx
@@ -19,6 +19,9 @@
       </w:r>
     </w:p>
     <w:p>
+      <w:pPr>
+        <w:spacing w:after="0"/>
+      </w:pPr>
       <w:r>
         <w:tab/>
         <w:t xml:space="preserve">Given a large data set of tweets, </w:t>
@@ -27,27 +30,7 @@
         <w:rPr>
           <w:color w:val="000000"/>
         </w:rPr>
-        <w:t>w</w:t>
-      </w:r>
-      <w:r>
-        <w:rPr>
-          <w:color w:val="000000"/>
-        </w:rPr>
-        <w:t xml:space="preserve">hat twitter user </w:t>
-      </w:r>
-      <w:proofErr w:type="gramStart"/>
-      <w:r>
-        <w:rPr>
-          <w:color w:val="000000"/>
-        </w:rPr>
-        <w:t>tweeted</w:t>
-      </w:r>
-      <w:proofErr w:type="gramEnd"/>
-      <w:r>
-        <w:rPr>
-          <w:color w:val="000000"/>
-        </w:rPr>
-        <w:t xml:space="preserve"> the most?  </w:t>
+        <w:t>what twitter user tweeted the most?  </w:t>
       </w:r>
       <w:r>
         <w:rPr>
@@ -65,27 +48,13 @@
         <w:rPr>
           <w:color w:val="000000"/>
         </w:rPr>
-        <w:t xml:space="preserve">Who </w:t>
-      </w:r>
-      <w:proofErr w:type="gramStart"/>
+        <w:t>Who are the b</w:t>
+      </w:r>
       <w:r>
         <w:rPr>
           <w:color w:val="000000"/>
         </w:rPr>
-        <w:t>are the b</w:t>
-      </w:r>
-      <w:r>
-        <w:rPr>
-          <w:color w:val="000000"/>
-        </w:rPr>
-        <w:t>ottom</w:t>
-      </w:r>
-      <w:proofErr w:type="gramEnd"/>
-      <w:r>
-        <w:rPr>
-          <w:color w:val="000000"/>
-        </w:rPr>
-        <w:t xml:space="preserve"> 5?</w:t>
+        <w:t>ottom 5?</w:t>
       </w:r>
     </w:p>
     <w:p>
@@ -101,114 +70,33 @@
         <w:tab/>
       </w:r>
       <w:r>
-        <w:t xml:space="preserve">The most frequent tweeter was found in two stages. The first stage counted the number of tweets for each user. The map of the first stage output “&lt;username&gt;, 1”, and </w:t>
-      </w:r>
-      <w:proofErr w:type="gramStart"/>
-      <w:r>
-        <w:t>the reduce</w:t>
-      </w:r>
-      <w:proofErr w:type="gramEnd"/>
-      <w:r>
-        <w:t xml:space="preserve"> summed the value for each user. The second stage calculated the top tweeter by finding the top tweeter in each map, </w:t>
-      </w:r>
-      <w:proofErr w:type="gramStart"/>
-      <w:r>
-        <w:t>then</w:t>
-      </w:r>
-      <w:proofErr w:type="gramEnd"/>
-      <w:r>
-        <w:t xml:space="preserve"> finding the top tweeter in each reduce. The map of the second stage found the top tweeter for its data set, and the reduce of the second stage found the final top tweeter. </w:t>
-      </w:r>
-    </w:p>
-    <w:p>
-      <w:r>
-        <w:tab/>
-      </w:r>
-      <w:r>
-        <w:t xml:space="preserve">The top average length tweeters were found using 3 </w:t>
-      </w:r>
-      <w:proofErr w:type="gramStart"/>
-      <w:r>
-        <w:t>map</w:t>
-      </w:r>
-      <w:proofErr w:type="gramEnd"/>
-      <w:r>
-        <w:t xml:space="preserve"> and </w:t>
-      </w:r>
-      <w:r>
-        <w:t xml:space="preserve">reduce stages. The </w:t>
-      </w:r>
-      <w:proofErr w:type="gramStart"/>
-      <w:r>
-        <w:t>first  map</w:t>
-      </w:r>
-      <w:proofErr w:type="gramEnd"/>
-      <w:r>
-        <w:t xml:space="preserve">/reduce stage calculates the number of tweets, and the sum of all tweet lengths for each user. The map of the first stage emits two keys for each user. The first has the form “&lt;username&gt;_CNT, 1”. The second has the form “&lt;username&gt;_SUM, </w:t>
-      </w:r>
-      <w:proofErr w:type="spellStart"/>
-      <w:proofErr w:type="gramStart"/>
-      <w:r>
-        <w:t>len</w:t>
-      </w:r>
-      <w:proofErr w:type="spellEnd"/>
-      <w:r>
-        <w:t>(</w:t>
-      </w:r>
-      <w:proofErr w:type="gramEnd"/>
-      <w:r>
-        <w:t xml:space="preserve">tweet)”. </w:t>
+        <w:t xml:space="preserve">The most frequent tweeter was found in two stages. The first stage counted the number of tweets for each user. The map of the first stage output “&lt;username&gt;, 1”, and the reduce summed the value for each user. The second stage calculated the top tweeter by finding the top tweeter in each map, then finding the top tweeter in each reduce. The map of the second stage found the top tweeter for its data set, and the reduce of the second stage found the final top tweeter. </w:t>
+      </w:r>
+    </w:p>
+    <w:p>
+      <w:r>
+        <w:tab/>
+      </w:r>
+      <w:r>
+        <w:t xml:space="preserve">The top average length tweeters were found using 3 map and </w:t>
+      </w:r>
+      <w:r>
+        <w:t xml:space="preserve">reduce stages. The first  map/reduce stage calculates the number of tweets, and the sum of all tweet lengths for each user. The map of the first stage emits two keys for each user. The first has the form “&lt;username&gt;_CNT, 1”. The second has the form “&lt;username&gt;_SUM, len(tweet)”. </w:t>
       </w:r>
       <w:r>
         <w:t xml:space="preserve">The map of the first stage sums up the value for each key. The second map/reduce stage calculates the average tweet length for each user. </w:t>
       </w:r>
       <w:r>
-        <w:t>The map of the second stage determines if the key is a sum or count by checking the last 4 characters of the key, which will be either “_CNT” or “_SUM”. It then outputs the key “&lt;username&gt;</w:t>
-      </w:r>
-      <w:proofErr w:type="gramStart"/>
-      <w:r>
-        <w:t>,  CNT</w:t>
-      </w:r>
-      <w:proofErr w:type="gramEnd"/>
-      <w:r>
-        <w:t xml:space="preserve">_&lt;value&gt;” or </w:t>
-      </w:r>
-      <w:r>
-        <w:t xml:space="preserve">“&lt;username&gt;, </w:t>
-      </w:r>
-      <w:r>
-        <w:t xml:space="preserve"> SUM</w:t>
-      </w:r>
-      <w:r>
-        <w:t>_&lt;value&gt;”</w:t>
-      </w:r>
-      <w:r>
-        <w:t xml:space="preserve">. </w:t>
-      </w:r>
-      <w:r>
-        <w:t xml:space="preserve"> </w:t>
-      </w:r>
-      <w:proofErr w:type="gramStart"/>
-      <w:r>
-        <w:t>The reduce</w:t>
-      </w:r>
-      <w:proofErr w:type="gramEnd"/>
-      <w:r>
-        <w:t xml:space="preserve"> of the second stage then receives both the count and sum values for each user. Using these, it calculates the average and outputs them. </w:t>
+        <w:t xml:space="preserve">The map of the second stage determines if the key is a sum or count by checking the last 4 characters of the key, which will be either “_CNT” or “_SUM”. It then outputs the key “&lt;username&gt;,  CNT_&lt;value&gt;” or “&lt;username&gt;,  SUM_&lt;value&gt;”. </w:t>
+      </w:r>
+      <w:r>
+        <w:t xml:space="preserve"> The reduce of the second stage then receives both the count and sum values for each user. Using these, it calculates the average and outputs them. </w:t>
       </w:r>
       <w:r>
         <w:t>The third map/reduce stage performs the top 5, or bottom 5</w:t>
       </w:r>
       <w:r>
-        <w:t xml:space="preserve"> calculation. The map of the third stage finds the top or bottom 5 tweeters for its subset. </w:t>
-      </w:r>
-      <w:proofErr w:type="gramStart"/>
-      <w:r>
-        <w:t>The reduce</w:t>
-      </w:r>
-      <w:proofErr w:type="gramEnd"/>
-      <w:r>
-        <w:t xml:space="preserve"> of the third stage finds the top or bottom 5 tweeters for the final data set and saves it to a file.</w:t>
+        <w:t xml:space="preserve"> calculation. The map of the third stage finds the top or bottom 5 tweeters for its subset. The reduce of the third stage finds the top or bottom 5 tweeters for the final data set and saves it to a file.</w:t>
       </w:r>
     </w:p>
     <w:p>
@@ -242,15 +130,11 @@
       <w:r>
         <w:tab/>
       </w:r>
-      <w:proofErr w:type="spellStart"/>
-      <w:proofErr w:type="gramStart"/>
-      <w:r>
-        <w:t>cherrford</w:t>
-      </w:r>
-      <w:proofErr w:type="spellEnd"/>
-      <w:proofErr w:type="gramEnd"/>
-      <w:r>
-        <w:t xml:space="preserve"> with 22 tweets.</w:t>
+      <w:r>
+        <w:t>marilyn9743 with 3419</w:t>
+      </w:r>
+      <w:r>
+        <w:t xml:space="preserve"> tweets.</w:t>
       </w:r>
     </w:p>
     <w:p>
@@ -264,21 +148,7 @@
           <w:b/>
         </w:rPr>
         <w:tab/>
-        <w:t xml:space="preserve">The top 5 most frequent tweeters </w:t>
-      </w:r>
-      <w:proofErr w:type="gramStart"/>
-      <w:r>
-        <w:rPr>
-          <w:b/>
-        </w:rPr>
-        <w:t>was</w:t>
-      </w:r>
-      <w:proofErr w:type="gramEnd"/>
-      <w:r>
-        <w:rPr>
-          <w:b/>
-        </w:rPr>
-        <w:t>:</w:t>
+        <w:t>The top 5 most frequent tweeters was:</w:t>
       </w:r>
     </w:p>
     <w:p>
@@ -288,82 +158,43 @@
       <w:r>
         <w:lastRenderedPageBreak/>
         <w:tab/>
-      </w:r>
-      <w:proofErr w:type="spellStart"/>
-      <w:r>
-        <w:t>Huntersweat</w:t>
-      </w:r>
-      <w:proofErr w:type="spellEnd"/>
-      <w:r>
-        <w:t xml:space="preserve"> with 416.0 </w:t>
-      </w:r>
-    </w:p>
-    <w:p>
-      <w:pPr>
-        <w:spacing w:before="0" w:after="0" w:line="240" w:lineRule="auto"/>
-      </w:pPr>
-      <w:r>
-        <w:tab/>
-      </w:r>
-      <w:proofErr w:type="spellStart"/>
-      <w:r>
-        <w:t>RoyaleliteKiva</w:t>
-      </w:r>
-      <w:proofErr w:type="spellEnd"/>
-      <w:r>
-        <w:t xml:space="preserve"> with 350.0</w:t>
-      </w:r>
-    </w:p>
-    <w:p>
-      <w:pPr>
-        <w:spacing w:before="0" w:after="0" w:line="240" w:lineRule="auto"/>
-      </w:pPr>
-      <w:r>
-        <w:tab/>
-      </w:r>
-      <w:proofErr w:type="spellStart"/>
-      <w:proofErr w:type="gramStart"/>
-      <w:r>
-        <w:t>blackxhole</w:t>
-      </w:r>
-      <w:proofErr w:type="spellEnd"/>
-      <w:proofErr w:type="gramEnd"/>
-      <w:r>
-        <w:t xml:space="preserve"> with 319.0</w:t>
-      </w:r>
-    </w:p>
-    <w:p>
-      <w:pPr>
-        <w:spacing w:before="0" w:after="0" w:line="240" w:lineRule="auto"/>
-      </w:pPr>
-      <w:r>
-        <w:tab/>
-      </w:r>
-      <w:proofErr w:type="spellStart"/>
-      <w:r>
-        <w:t>KelleeMichele</w:t>
-      </w:r>
-      <w:proofErr w:type="spellEnd"/>
-      <w:r>
-        <w:t xml:space="preserve"> with 272.0</w:t>
-      </w:r>
-    </w:p>
-    <w:p>
-      <w:pPr>
-        <w:spacing w:before="0" w:after="0" w:line="240" w:lineRule="auto"/>
-      </w:pPr>
-      <w:r>
-        <w:tab/>
-      </w:r>
-      <w:proofErr w:type="spellStart"/>
-      <w:proofErr w:type="gramStart"/>
-      <w:r>
-        <w:t>pizzadellarry</w:t>
-      </w:r>
-      <w:proofErr w:type="spellEnd"/>
-      <w:proofErr w:type="gramEnd"/>
-      <w:r>
-        <w:t xml:space="preserve"> with 253.0</w:t>
+        <w:t xml:space="preserve">Huntersweat with 416.0 </w:t>
+      </w:r>
+    </w:p>
+    <w:p>
+      <w:pPr>
+        <w:spacing w:before="0" w:after="0" w:line="240" w:lineRule="auto"/>
+      </w:pPr>
+      <w:r>
+        <w:tab/>
+        <w:t>RoyaleliteKiva with 350.0</w:t>
+      </w:r>
+    </w:p>
+    <w:p>
+      <w:pPr>
+        <w:spacing w:before="0" w:after="0" w:line="240" w:lineRule="auto"/>
+      </w:pPr>
+      <w:r>
+        <w:tab/>
+        <w:t>blackxhole with 319.0</w:t>
+      </w:r>
+    </w:p>
+    <w:p>
+      <w:pPr>
+        <w:spacing w:before="0" w:after="0" w:line="240" w:lineRule="auto"/>
+      </w:pPr>
+      <w:r>
+        <w:tab/>
+        <w:t>KelleeMichele with 272.0</w:t>
+      </w:r>
+    </w:p>
+    <w:p>
+      <w:pPr>
+        <w:spacing w:before="0" w:after="0" w:line="240" w:lineRule="auto"/>
+      </w:pPr>
+      <w:r>
+        <w:tab/>
+        <w:t>pizzadellarry with 253.0</w:t>
       </w:r>
     </w:p>
     <w:p>
@@ -373,110 +204,57 @@
           <w:b/>
         </w:rPr>
       </w:pPr>
-      <w:bookmarkStart w:id="0" w:name="_GoBack"/>
       <w:r>
         <w:rPr>
           <w:b/>
         </w:rPr>
         <w:tab/>
-        <w:t xml:space="preserve">The bottom 5 most frequent tweeters </w:t>
-      </w:r>
-      <w:proofErr w:type="gramStart"/>
-      <w:r>
-        <w:rPr>
-          <w:b/>
-        </w:rPr>
-        <w:t>was</w:t>
-      </w:r>
-      <w:proofErr w:type="gramEnd"/>
-      <w:r>
-        <w:rPr>
-          <w:b/>
-        </w:rPr>
-        <w:t>:</w:t>
-      </w:r>
-    </w:p>
-    <w:bookmarkEnd w:id="0"/>
-    <w:p>
-      <w:pPr>
-        <w:spacing w:before="0" w:after="0" w:line="240" w:lineRule="auto"/>
-      </w:pPr>
-      <w:r>
-        <w:tab/>
-      </w:r>
-      <w:proofErr w:type="spellStart"/>
-      <w:r>
-        <w:t>GGYuuuuuun</w:t>
-      </w:r>
-      <w:proofErr w:type="spellEnd"/>
-      <w:r>
-        <w:t xml:space="preserve"> with 0.5</w:t>
-      </w:r>
-    </w:p>
-    <w:p>
-      <w:pPr>
-        <w:spacing w:before="0" w:after="0" w:line="240" w:lineRule="auto"/>
-      </w:pPr>
-      <w:r>
-        <w:tab/>
-      </w:r>
-      <w:proofErr w:type="spellStart"/>
-      <w:proofErr w:type="gramStart"/>
-      <w:r>
-        <w:t>nettstp</w:t>
-      </w:r>
-      <w:proofErr w:type="spellEnd"/>
-      <w:proofErr w:type="gramEnd"/>
-      <w:r>
-        <w:t xml:space="preserve"> with 0.5</w:t>
-      </w:r>
-    </w:p>
-    <w:p>
-      <w:pPr>
-        <w:spacing w:before="0" w:after="0" w:line="240" w:lineRule="auto"/>
-      </w:pPr>
-      <w:r>
-        <w:tab/>
-      </w:r>
-      <w:proofErr w:type="gramStart"/>
-      <w:r>
-        <w:t>kevin61027</w:t>
-      </w:r>
-      <w:proofErr w:type="gramEnd"/>
-      <w:r>
-        <w:t xml:space="preserve"> with 0.5</w:t>
-      </w:r>
-    </w:p>
-    <w:p>
-      <w:pPr>
-        <w:spacing w:before="0" w:after="0" w:line="240" w:lineRule="auto"/>
-      </w:pPr>
-      <w:r>
-        <w:tab/>
-      </w:r>
-      <w:proofErr w:type="spellStart"/>
-      <w:r>
-        <w:t>AyoobBhz</w:t>
-      </w:r>
-      <w:proofErr w:type="spellEnd"/>
-      <w:r>
-        <w:t xml:space="preserve"> with 1.0</w:t>
-      </w:r>
-    </w:p>
-    <w:p>
-      <w:pPr>
-        <w:spacing w:before="0" w:after="0" w:line="240" w:lineRule="auto"/>
-      </w:pPr>
-      <w:r>
-        <w:tab/>
-      </w:r>
-      <w:proofErr w:type="spellStart"/>
-      <w:r>
-        <w:t>Abd_Alassaf</w:t>
-      </w:r>
-      <w:proofErr w:type="spellEnd"/>
-      <w:r>
-        <w:t xml:space="preserve"> with 1.0</w:t>
+        <w:t>The bottom 5 most frequent tweeters was:</w:t>
+      </w:r>
+    </w:p>
+    <w:p>
+      <w:pPr>
+        <w:spacing w:before="0" w:after="0" w:line="240" w:lineRule="auto"/>
+      </w:pPr>
+      <w:r>
+        <w:tab/>
+        <w:t>GGYuuuuuun with 0.5</w:t>
+      </w:r>
+    </w:p>
+    <w:p>
+      <w:pPr>
+        <w:spacing w:before="0" w:after="0" w:line="240" w:lineRule="auto"/>
+      </w:pPr>
+      <w:r>
+        <w:tab/>
+        <w:t>nettstp with 0.5</w:t>
+      </w:r>
+    </w:p>
+    <w:p>
+      <w:pPr>
+        <w:spacing w:before="0" w:after="0" w:line="240" w:lineRule="auto"/>
+      </w:pPr>
+      <w:r>
+        <w:tab/>
+        <w:t>kevin61027 with 0.5</w:t>
+      </w:r>
+    </w:p>
+    <w:p>
+      <w:pPr>
+        <w:spacing w:before="0" w:after="0" w:line="240" w:lineRule="auto"/>
+      </w:pPr>
+      <w:r>
+        <w:tab/>
+        <w:t>AyoobBhz with 1.0</w:t>
+      </w:r>
+    </w:p>
+    <w:p>
+      <w:pPr>
+        <w:spacing w:before="0" w:after="0" w:line="240" w:lineRule="auto"/>
+      </w:pPr>
+      <w:r>
+        <w:tab/>
+        <w:t>Abd_Alassaf with 1.0</w:t>
       </w:r>
     </w:p>
     <w:p>
@@ -509,17 +287,13 @@
     <w:p/>
     <w:p/>
     <w:p/>
-    <w:p/>
-    <w:p/>
     <w:p>
       <w:pPr>
         <w:pStyle w:val="Title"/>
       </w:pPr>
       <w:r>
-        <w:t>Clou</w:t>
-      </w:r>
-      <w:r>
-        <w:t>d Computing Project 3 Problem 3</w:t>
+        <w:lastRenderedPageBreak/>
+        <w:t>Cloud Computing Project 3 Problem 3</w:t>
       </w:r>
     </w:p>
     <w:p>
@@ -531,11 +305,15 @@
       </w:r>
     </w:p>
     <w:p>
-      <w:proofErr w:type="gramStart"/>
-      <w:r>
-        <w:t>s</w:t>
-      </w:r>
-      <w:proofErr w:type="gramEnd"/>
+      <w:r>
+        <w:tab/>
+      </w:r>
+      <w:r>
+        <w:rPr>
+          <w:color w:val="000000"/>
+        </w:rPr>
+        <w:t>How does @PrezOno’s tweet length compare to the average of all others?  What is his average length?  All others?</w:t>
+      </w:r>
     </w:p>
     <w:p>
       <w:pPr>
@@ -546,11 +324,22 @@
       </w:r>
     </w:p>
     <w:p>
-      <w:proofErr w:type="gramStart"/>
-      <w:r>
-        <w:t>s</w:t>
-      </w:r>
-      <w:proofErr w:type="gramEnd"/>
+      <w:r>
+        <w:tab/>
+        <w:t>The average tweet length for all users other than Santa Ono was found using a one stage map/reduce program. The map phase output two keys. The first was “COUNT, 1” and the second was “SUM, len(tweet)”.</w:t>
+      </w:r>
+      <w:r>
+        <w:t xml:space="preserve"> The reduce phase summed the values for the count and sum key and output them to a file. </w:t>
+      </w:r>
+      <w:r>
+        <w:t>The average tweet length was then output as the sum divided by the count.</w:t>
+      </w:r>
+      <w:r>
+        <w:t xml:space="preserve"> </w:t>
+      </w:r>
+      <w:r>
+        <w:t>Santa Ono’s average tweet length was already calculated from the output of the second stage of problem 5, and did not need to be re-calculated. The relative position of Santa Ono in relation to all other tweeters based on average tweet length was calculated by sorting the output of the second stage of problem 5 and searching for Santa Ono.</w:t>
+      </w:r>
     </w:p>
     <w:p>
       <w:pPr>
@@ -561,13 +350,124 @@
       </w:r>
     </w:p>
     <w:p>
-      <w:proofErr w:type="gramStart"/>
-      <w:r>
-        <w:t>s</w:t>
-      </w:r>
-      <w:proofErr w:type="gramEnd"/>
-    </w:p>
-    <w:p/>
+      <w:pPr>
+        <w:spacing w:after="0"/>
+      </w:pPr>
+      <w:r>
+        <w:rPr>
+          <w:b/>
+        </w:rPr>
+        <w:t>All user tweets:</w:t>
+      </w:r>
+    </w:p>
+    <w:p>
+      <w:pPr>
+        <w:spacing w:before="0" w:after="0" w:line="240" w:lineRule="auto"/>
+      </w:pPr>
+      <w:r>
+        <w:t>Total number of tweets: 6079961</w:t>
+      </w:r>
+    </w:p>
+    <w:p>
+      <w:pPr>
+        <w:spacing w:before="0" w:after="0" w:line="240" w:lineRule="auto"/>
+      </w:pPr>
+      <w:r>
+        <w:t>Total sum of tweet lengths: 485386155</w:t>
+      </w:r>
+    </w:p>
+    <w:p>
+      <w:pPr>
+        <w:spacing w:before="0" w:after="0" w:line="240" w:lineRule="auto"/>
+      </w:pPr>
+      <w:r>
+        <w:t>Average tweet length: 79.8333761269192351</w:t>
+      </w:r>
+    </w:p>
+    <w:p>
+      <w:pPr>
+        <w:spacing w:after="0"/>
+      </w:pPr>
+      <w:r>
+        <w:rPr>
+          <w:b/>
+        </w:rPr>
+        <w:t>Santa ono tweets:</w:t>
+      </w:r>
+    </w:p>
+    <w:p>
+      <w:pPr>
+        <w:spacing w:before="0" w:after="0" w:line="240" w:lineRule="auto"/>
+      </w:pPr>
+      <w:r>
+        <w:t>Total number of tweets by Santa Ono: 341</w:t>
+      </w:r>
+    </w:p>
+    <w:p>
+      <w:pPr>
+        <w:spacing w:before="0" w:after="0" w:line="240" w:lineRule="auto"/>
+      </w:pPr>
+      <w:r>
+        <w:t>Total sum of tweet lengths by Santa Ono: 35424</w:t>
+      </w:r>
+    </w:p>
+    <w:p>
+      <w:pPr>
+        <w:spacing w:before="0" w:after="0" w:line="240" w:lineRule="auto"/>
+      </w:pPr>
+      <w:r>
+        <w:t>Average tweet length for Santa Ono: 130.882697947</w:t>
+      </w:r>
+    </w:p>
+    <w:p>
+      <w:pPr>
+        <w:spacing w:after="0"/>
+        <w:rPr>
+          <w:b/>
+        </w:rPr>
+      </w:pPr>
+      <w:r>
+        <w:rPr>
+          <w:b/>
+        </w:rPr>
+        <w:t>Santa ono in relation to all others:</w:t>
+      </w:r>
+    </w:p>
+    <w:p>
+      <w:pPr>
+        <w:spacing w:before="0" w:after="0" w:line="240" w:lineRule="auto"/>
+      </w:pPr>
+      <w:r>
+        <w:t>Total number of tweeters: 3054455</w:t>
+      </w:r>
+    </w:p>
+    <w:p>
+      <w:pPr>
+        <w:spacing w:before="0" w:after="0" w:line="240" w:lineRule="auto"/>
+      </w:pPr>
+      <w:r>
+        <w:t>Santa Ono’s Index: 2040106</w:t>
+      </w:r>
+    </w:p>
+    <w:p>
+      <w:pPr>
+        <w:spacing w:before="0" w:after="0" w:line="240" w:lineRule="auto"/>
+      </w:pPr>
+      <w:r>
+        <w:t xml:space="preserve">Santa Ono Tweet percentages: </w:t>
+      </w:r>
+      <w:r>
+        <w:t>Ono Average</w:t>
+      </w:r>
+      <w:bookmarkStart w:id="0" w:name="_GoBack"/>
+      <w:bookmarkEnd w:id="0"/>
+      <w:r>
+        <w:t xml:space="preserve"> Tweet Le</w:t>
+      </w:r>
+      <w:r>
+        <w:t>ngth &gt; 66.79% of tweeters in the data set.</w:t>
+      </w:r>
+    </w:p>
     <w:sectPr>
       <w:headerReference w:type="default" r:id="rId7"/>
       <w:pgSz w:w="12240" w:h="15840"/>

</xml_diff>